<commit_message>
Update Message word document
</commit_message>
<xml_diff>
--- a/DOS_Generator.WPF/Resources/Message.docx
+++ b/DOS_Generator.WPF/Resources/Message.docx
@@ -45,16 +45,7 @@
           <w:sz w:val="19"/>
           <w:szCs w:val="19"/>
         </w:rPr>
-        <w:t>Good day</w:t>
-      </w:r>
-      <w:r>
-        <w:rPr>
-          <w:rFonts w:ascii="Consolas" w:hAnsi="Consolas" w:cs="Consolas"/>
-          <w:color w:val="000000"/>
-          <w:sz w:val="19"/>
-          <w:szCs w:val="19"/>
-        </w:rPr>
-        <w:t>,</w:t>
+        <w:t>Good day,</w:t>
       </w:r>
     </w:p>
     <w:p>
@@ -77,7 +68,25 @@
           <w:sz w:val="19"/>
           <w:szCs w:val="19"/>
         </w:rPr>
-        <w:t>Welcome to Arzew port,</w:t>
+        <w:t xml:space="preserve">Welcome to </w:t>
+      </w:r>
+      <w:r>
+        <w:rPr>
+          <w:rFonts w:ascii="Consolas" w:hAnsi="Consolas" w:cs="Consolas"/>
+          <w:color w:val="000000"/>
+          <w:sz w:val="19"/>
+          <w:szCs w:val="19"/>
+        </w:rPr>
+        <w:t>our</w:t>
+      </w:r>
+      <w:r>
+        <w:rPr>
+          <w:rFonts w:ascii="Consolas" w:hAnsi="Consolas" w:cs="Consolas"/>
+          <w:color w:val="000000"/>
+          <w:sz w:val="19"/>
+          <w:szCs w:val="19"/>
+        </w:rPr>
+        <w:t xml:space="preserve"> port,</w:t>
       </w:r>
     </w:p>
     <w:p>
@@ -129,8 +138,6 @@
         </w:rPr>
         <w:t>DECLARATION OF SECURITY</w:t>
       </w:r>
-      <w:bookmarkStart w:id="0" w:name="_GoBack"/>
-      <w:bookmarkEnd w:id="0"/>
     </w:p>
     <w:p>
       <w:pPr>

</xml_diff>